<commit_message>
vault backup: 2022-12-13 19:56:00
</commit_message>
<xml_diff>
--- a/Mechanical Engineering Laboratory/拉伸實驗結報格式.docx
+++ b/Mechanical Engineering Laboratory/拉伸實驗結報格式.docx
@@ -4386,9 +4386,6 @@
           <w:p>
             <w:pPr>
               <w:jc w:val="center"/>
-              <w:rPr>
-                <w:rFonts w:hint="eastAsia"/>
-              </w:rPr>
             </w:pPr>
             <w:r>
               <w:rPr>
@@ -4796,15 +4793,14 @@
               <w:widowControl/>
               <w:jc w:val="center"/>
               <w:rPr>
+                <w:color w:val="000000"/>
+              </w:rPr>
+            </w:pPr>
+            <w:r>
+              <w:rPr>
                 <w:rFonts w:hint="eastAsia"/>
                 <w:color w:val="000000"/>
               </w:rPr>
-            </w:pPr>
-            <w:r>
-              <w:rPr>
-                <w:rFonts w:hint="eastAsia"/>
-                <w:color w:val="000000"/>
-              </w:rPr>
               <w:t>1</w:t>
             </w:r>
             <w:r>
@@ -4824,7 +4820,6 @@
             <w:pPr>
               <w:jc w:val="center"/>
               <w:rPr>
-                <w:rFonts w:hint="eastAsia"/>
                 <w:color w:val="000000"/>
               </w:rPr>
             </w:pPr>
@@ -5496,9 +5491,9 @@
         <w:tblLook w:val="04A0" w:firstRow="1" w:lastRow="0" w:firstColumn="1" w:lastColumn="0" w:noHBand="0" w:noVBand="1"/>
       </w:tblPr>
       <w:tblGrid>
-        <w:gridCol w:w="2606"/>
-        <w:gridCol w:w="2605"/>
-        <w:gridCol w:w="2605"/>
+        <w:gridCol w:w="2616"/>
+        <w:gridCol w:w="2645"/>
+        <w:gridCol w:w="2555"/>
       </w:tblGrid>
       <w:tr>
         <w:tc>
@@ -5514,113 +5509,57 @@
               <w:rPr>
                 <w:noProof/>
               </w:rPr>
-              <mc:AlternateContent>
-                <mc:Choice Requires="wps">
-                  <w:drawing>
-                    <wp:inline distT="0" distB="0" distL="0" distR="0" wp14:anchorId="17849C57" wp14:editId="556E6196">
-                      <wp:extent cx="1666800" cy="950400"/>
-                      <wp:effectExtent l="0" t="0" r="10160" b="21590"/>
-                      <wp:docPr id="2" name="矩形 2"/>
-                      <wp:cNvGraphicFramePr/>
-                      <a:graphic xmlns:a="http://schemas.openxmlformats.org/drawingml/2006/main">
-                        <a:graphicData uri="http://schemas.microsoft.com/office/word/2010/wordprocessingShape">
-                          <wps:wsp>
-                            <wps:cNvSpPr/>
-                            <wps:spPr>
-                              <a:xfrm>
-                                <a:off x="0" y="0"/>
-                                <a:ext cx="1666800" cy="950400"/>
-                              </a:xfrm>
-                              <a:prstGeom prst="rect">
-                                <a:avLst/>
-                              </a:prstGeom>
-                              <a:solidFill>
-                                <a:schemeClr val="bg1"/>
-                              </a:solidFill>
-                              <a:ln>
-                                <a:solidFill>
-                                  <a:schemeClr val="tx1"/>
-                                </a:solidFill>
-                              </a:ln>
-                            </wps:spPr>
-                            <wps:style>
-                              <a:lnRef idx="2">
-                                <a:schemeClr val="accent1">
-                                  <a:shade val="50000"/>
-                                </a:schemeClr>
-                              </a:lnRef>
-                              <a:fillRef idx="1">
-                                <a:schemeClr val="accent1"/>
-                              </a:fillRef>
-                              <a:effectRef idx="0">
-                                <a:schemeClr val="accent1"/>
-                              </a:effectRef>
-                              <a:fontRef idx="minor">
-                                <a:schemeClr val="lt1"/>
-                              </a:fontRef>
-                            </wps:style>
-                            <wps:txbx>
-                              <w:txbxContent>
-                                <w:p>
-                                  <w:pPr>
-                                    <w:jc w:val="center"/>
-                                    <w:rPr>
-                                      <w:color w:val="000000" w:themeColor="text1"/>
-                                      <w:sz w:val="96"/>
-                                    </w:rPr>
-                                  </w:pPr>
-                                  <w:r>
-                                    <w:rPr>
-                                      <w:rFonts w:hint="eastAsia"/>
-                                      <w:color w:val="000000" w:themeColor="text1"/>
-                                      <w:sz w:val="96"/>
-                                    </w:rPr>
-                                    <w:t>圖片</w:t>
-                                  </w:r>
-                                </w:p>
-                              </w:txbxContent>
-                            </wps:txbx>
-                            <wps:bodyPr rot="0" spcFirstLastPara="0" vertOverflow="overflow" horzOverflow="overflow" vert="horz" wrap="square" lIns="91440" tIns="45720" rIns="91440" bIns="45720" numCol="1" spcCol="0" rtlCol="0" fromWordArt="0" anchor="ctr" anchorCtr="0" forceAA="0" compatLnSpc="1">
-                              <a:prstTxWarp prst="textNoShape">
-                                <a:avLst/>
-                              </a:prstTxWarp>
-                              <a:noAutofit/>
-                            </wps:bodyPr>
-                          </wps:wsp>
-                        </a:graphicData>
-                      </a:graphic>
-                    </wp:inline>
-                  </w:drawing>
-                </mc:Choice>
-                <mc:Fallback>
-                  <w:pict>
-                    <v:rect w14:anchorId="17849C57" id="矩形 2" o:spid="_x0000_s1026" style="width:131.25pt;height:74.85pt;visibility:visible;mso-wrap-style:square;mso-left-percent:-10001;mso-top-percent:-10001;mso-position-horizontal:absolute;mso-position-horizontal-relative:char;mso-position-vertical:absolute;mso-position-vertical-relative:line;mso-left-percent:-10001;mso-top-percent:-10001;v-text-anchor:middle" o:gfxdata="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" fillcolor="white [3212]" strokecolor="black [3213]" strokeweight="1pt">
-                      <v:textbox>
-                        <w:txbxContent>
-                          <w:p>
-                            <w:pPr>
-                              <w:jc w:val="center"/>
-                              <w:rPr>
-                                <w:color w:val="000000" w:themeColor="text1"/>
-                                <w:sz w:val="96"/>
-                              </w:rPr>
-                            </w:pPr>
-                            <w:r>
-                              <w:rPr>
-                                <w:rFonts w:hint="eastAsia"/>
-                                <w:color w:val="000000" w:themeColor="text1"/>
-                                <w:sz w:val="96"/>
-                              </w:rPr>
-                              <w:t>圖片</w:t>
-                            </w:r>
-                          </w:p>
-                        </w:txbxContent>
-                      </v:textbox>
-                      <w10:anchorlock/>
-                    </v:rect>
-                  </w:pict>
-                </mc:Fallback>
-              </mc:AlternateContent>
+              <w:drawing>
+                <wp:inline distT="0" distB="0" distL="0" distR="0" wp14:anchorId="3BEAE61C" wp14:editId="3D8AA5B3">
+                  <wp:extent cx="1214051" cy="790518"/>
+                  <wp:effectExtent l="0" t="0" r="5715" b="0"/>
+                  <wp:docPr id="1" name="圖片 1" descr="未提供說明。"/>
+                  <wp:cNvGraphicFramePr>
+                    <a:graphicFrameLocks xmlns:a="http://schemas.openxmlformats.org/drawingml/2006/main" noChangeAspect="1"/>
+                  </wp:cNvGraphicFramePr>
+                  <a:graphic xmlns:a="http://schemas.openxmlformats.org/drawingml/2006/main">
+                    <a:graphicData uri="http://schemas.openxmlformats.org/drawingml/2006/picture">
+                      <pic:pic xmlns:pic="http://schemas.openxmlformats.org/drawingml/2006/picture">
+                        <pic:nvPicPr>
+                          <pic:cNvPr id="0" name="Picture 1" descr="未提供說明。"/>
+                          <pic:cNvPicPr>
+                            <a:picLocks noChangeAspect="1" noChangeArrowheads="1"/>
+                          </pic:cNvPicPr>
+                        </pic:nvPicPr>
+                        <pic:blipFill rotWithShape="1">
+                          <a:blip r:embed="rId7" cstate="print">
+                            <a:extLst>
+                              <a:ext uri="{28A0092B-C50C-407E-A947-70E740481C1C}">
+                                <a14:useLocalDpi xmlns:a14="http://schemas.microsoft.com/office/drawing/2010/main" val="0"/>
+                              </a:ext>
+                            </a:extLst>
+                          </a:blip>
+                          <a:srcRect t="18127" b="33038"/>
+                          <a:stretch/>
+                        </pic:blipFill>
+                        <pic:spPr bwMode="auto">
+                          <a:xfrm>
+                            <a:off x="0" y="0"/>
+                            <a:ext cx="1228681" cy="800044"/>
+                          </a:xfrm>
+                          <a:prstGeom prst="rect">
+                            <a:avLst/>
+                          </a:prstGeom>
+                          <a:noFill/>
+                          <a:ln>
+                            <a:noFill/>
+                          </a:ln>
+                          <a:extLst>
+                            <a:ext uri="{53640926-AAD7-44D8-BBD7-CCE9431645EC}">
+                              <a14:shadowObscured xmlns:a14="http://schemas.microsoft.com/office/drawing/2010/main"/>
+                            </a:ext>
+                          </a:extLst>
+                        </pic:spPr>
+                      </pic:pic>
+                    </a:graphicData>
+                  </a:graphic>
+                </wp:inline>
+              </w:drawing>
             </w:r>
           </w:p>
         </w:tc>
@@ -5637,113 +5576,57 @@
               <w:rPr>
                 <w:noProof/>
               </w:rPr>
-              <mc:AlternateContent>
-                <mc:Choice Requires="wps">
-                  <w:drawing>
-                    <wp:inline distT="0" distB="0" distL="0" distR="0" wp14:anchorId="06A2A93D" wp14:editId="2943324C">
-                      <wp:extent cx="1666800" cy="950400"/>
-                      <wp:effectExtent l="0" t="0" r="10160" b="21590"/>
-                      <wp:docPr id="3" name="矩形 3"/>
-                      <wp:cNvGraphicFramePr/>
-                      <a:graphic xmlns:a="http://schemas.openxmlformats.org/drawingml/2006/main">
-                        <a:graphicData uri="http://schemas.microsoft.com/office/word/2010/wordprocessingShape">
-                          <wps:wsp>
-                            <wps:cNvSpPr/>
-                            <wps:spPr>
-                              <a:xfrm>
-                                <a:off x="0" y="0"/>
-                                <a:ext cx="1666800" cy="950400"/>
-                              </a:xfrm>
-                              <a:prstGeom prst="rect">
-                                <a:avLst/>
-                              </a:prstGeom>
-                              <a:solidFill>
-                                <a:schemeClr val="bg1"/>
-                              </a:solidFill>
-                              <a:ln>
-                                <a:solidFill>
-                                  <a:schemeClr val="tx1"/>
-                                </a:solidFill>
-                              </a:ln>
-                            </wps:spPr>
-                            <wps:style>
-                              <a:lnRef idx="2">
-                                <a:schemeClr val="accent1">
-                                  <a:shade val="50000"/>
-                                </a:schemeClr>
-                              </a:lnRef>
-                              <a:fillRef idx="1">
-                                <a:schemeClr val="accent1"/>
-                              </a:fillRef>
-                              <a:effectRef idx="0">
-                                <a:schemeClr val="accent1"/>
-                              </a:effectRef>
-                              <a:fontRef idx="minor">
-                                <a:schemeClr val="lt1"/>
-                              </a:fontRef>
-                            </wps:style>
-                            <wps:txbx>
-                              <w:txbxContent>
-                                <w:p>
-                                  <w:pPr>
-                                    <w:jc w:val="center"/>
-                                    <w:rPr>
-                                      <w:color w:val="000000" w:themeColor="text1"/>
-                                      <w:sz w:val="96"/>
-                                    </w:rPr>
-                                  </w:pPr>
-                                  <w:r>
-                                    <w:rPr>
-                                      <w:rFonts w:hint="eastAsia"/>
-                                      <w:color w:val="000000" w:themeColor="text1"/>
-                                      <w:sz w:val="96"/>
-                                    </w:rPr>
-                                    <w:t>圖片</w:t>
-                                  </w:r>
-                                </w:p>
-                              </w:txbxContent>
-                            </wps:txbx>
-                            <wps:bodyPr rot="0" spcFirstLastPara="0" vertOverflow="overflow" horzOverflow="overflow" vert="horz" wrap="square" lIns="91440" tIns="45720" rIns="91440" bIns="45720" numCol="1" spcCol="0" rtlCol="0" fromWordArt="0" anchor="ctr" anchorCtr="0" forceAA="0" compatLnSpc="1">
-                              <a:prstTxWarp prst="textNoShape">
-                                <a:avLst/>
-                              </a:prstTxWarp>
-                              <a:noAutofit/>
-                            </wps:bodyPr>
-                          </wps:wsp>
-                        </a:graphicData>
-                      </a:graphic>
-                    </wp:inline>
-                  </w:drawing>
-                </mc:Choice>
-                <mc:Fallback>
-                  <w:pict>
-                    <v:rect w14:anchorId="06A2A93D" id="矩形 3" o:spid="_x0000_s1027" style="width:131.25pt;height:74.85pt;visibility:visible;mso-wrap-style:square;mso-left-percent:-10001;mso-top-percent:-10001;mso-position-horizontal:absolute;mso-position-horizontal-relative:char;mso-position-vertical:absolute;mso-position-vertical-relative:line;mso-left-percent:-10001;mso-top-percent:-10001;v-text-anchor:middle" o:gfxdata="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" fillcolor="white [3212]" strokecolor="black [3213]" strokeweight="1pt">
-                      <v:textbox>
-                        <w:txbxContent>
-                          <w:p>
-                            <w:pPr>
-                              <w:jc w:val="center"/>
-                              <w:rPr>
-                                <w:color w:val="000000" w:themeColor="text1"/>
-                                <w:sz w:val="96"/>
-                              </w:rPr>
-                            </w:pPr>
-                            <w:r>
-                              <w:rPr>
-                                <w:rFonts w:hint="eastAsia"/>
-                                <w:color w:val="000000" w:themeColor="text1"/>
-                                <w:sz w:val="96"/>
-                              </w:rPr>
-                              <w:t>圖片</w:t>
-                            </w:r>
-                          </w:p>
-                        </w:txbxContent>
-                      </v:textbox>
-                      <w10:anchorlock/>
-                    </v:rect>
-                  </w:pict>
-                </mc:Fallback>
-              </mc:AlternateContent>
+              <w:drawing>
+                <wp:inline distT="0" distB="0" distL="0" distR="0" wp14:anchorId="7A66B7E7" wp14:editId="6D92215C">
+                  <wp:extent cx="1289713" cy="832071"/>
+                  <wp:effectExtent l="0" t="0" r="5715" b="6350"/>
+                  <wp:docPr id="8" name="圖片 8" descr="未提供說明。"/>
+                  <wp:cNvGraphicFramePr>
+                    <a:graphicFrameLocks xmlns:a="http://schemas.openxmlformats.org/drawingml/2006/main" noChangeAspect="1"/>
+                  </wp:cNvGraphicFramePr>
+                  <a:graphic xmlns:a="http://schemas.openxmlformats.org/drawingml/2006/main">
+                    <a:graphicData uri="http://schemas.openxmlformats.org/drawingml/2006/picture">
+                      <pic:pic xmlns:pic="http://schemas.openxmlformats.org/drawingml/2006/picture">
+                        <pic:nvPicPr>
+                          <pic:cNvPr id="0" name="Picture 3" descr="未提供說明。"/>
+                          <pic:cNvPicPr>
+                            <a:picLocks noChangeAspect="1" noChangeArrowheads="1"/>
+                          </pic:cNvPicPr>
+                        </pic:nvPicPr>
+                        <pic:blipFill rotWithShape="1">
+                          <a:blip r:embed="rId8" cstate="print">
+                            <a:extLst>
+                              <a:ext uri="{28A0092B-C50C-407E-A947-70E740481C1C}">
+                                <a14:useLocalDpi xmlns:a14="http://schemas.microsoft.com/office/drawing/2010/main" val="0"/>
+                              </a:ext>
+                            </a:extLst>
+                          </a:blip>
+                          <a:srcRect t="18575" b="33038"/>
+                          <a:stretch/>
+                        </pic:blipFill>
+                        <pic:spPr bwMode="auto">
+                          <a:xfrm>
+                            <a:off x="0" y="0"/>
+                            <a:ext cx="1347361" cy="869263"/>
+                          </a:xfrm>
+                          <a:prstGeom prst="rect">
+                            <a:avLst/>
+                          </a:prstGeom>
+                          <a:noFill/>
+                          <a:ln>
+                            <a:noFill/>
+                          </a:ln>
+                          <a:extLst>
+                            <a:ext uri="{53640926-AAD7-44D8-BBD7-CCE9431645EC}">
+                              <a14:shadowObscured xmlns:a14="http://schemas.microsoft.com/office/drawing/2010/main"/>
+                            </a:ext>
+                          </a:extLst>
+                        </pic:spPr>
+                      </pic:pic>
+                    </a:graphicData>
+                  </a:graphic>
+                </wp:inline>
+              </w:drawing>
             </w:r>
           </w:p>
         </w:tc>
@@ -5760,113 +5643,57 @@
               <w:rPr>
                 <w:noProof/>
               </w:rPr>
-              <mc:AlternateContent>
-                <mc:Choice Requires="wps">
-                  <w:drawing>
-                    <wp:inline distT="0" distB="0" distL="0" distR="0" wp14:anchorId="11ED5CBD" wp14:editId="5A0B6AF1">
-                      <wp:extent cx="1666800" cy="950400"/>
-                      <wp:effectExtent l="0" t="0" r="10160" b="21590"/>
-                      <wp:docPr id="4" name="矩形 4"/>
-                      <wp:cNvGraphicFramePr/>
-                      <a:graphic xmlns:a="http://schemas.openxmlformats.org/drawingml/2006/main">
-                        <a:graphicData uri="http://schemas.microsoft.com/office/word/2010/wordprocessingShape">
-                          <wps:wsp>
-                            <wps:cNvSpPr/>
-                            <wps:spPr>
-                              <a:xfrm>
-                                <a:off x="0" y="0"/>
-                                <a:ext cx="1666800" cy="950400"/>
-                              </a:xfrm>
-                              <a:prstGeom prst="rect">
-                                <a:avLst/>
-                              </a:prstGeom>
-                              <a:solidFill>
-                                <a:schemeClr val="bg1"/>
-                              </a:solidFill>
-                              <a:ln>
-                                <a:solidFill>
-                                  <a:schemeClr val="tx1"/>
-                                </a:solidFill>
-                              </a:ln>
-                            </wps:spPr>
-                            <wps:style>
-                              <a:lnRef idx="2">
-                                <a:schemeClr val="accent1">
-                                  <a:shade val="50000"/>
-                                </a:schemeClr>
-                              </a:lnRef>
-                              <a:fillRef idx="1">
-                                <a:schemeClr val="accent1"/>
-                              </a:fillRef>
-                              <a:effectRef idx="0">
-                                <a:schemeClr val="accent1"/>
-                              </a:effectRef>
-                              <a:fontRef idx="minor">
-                                <a:schemeClr val="lt1"/>
-                              </a:fontRef>
-                            </wps:style>
-                            <wps:txbx>
-                              <w:txbxContent>
-                                <w:p>
-                                  <w:pPr>
-                                    <w:jc w:val="center"/>
-                                    <w:rPr>
-                                      <w:color w:val="000000" w:themeColor="text1"/>
-                                      <w:sz w:val="96"/>
-                                    </w:rPr>
-                                  </w:pPr>
-                                  <w:r>
-                                    <w:rPr>
-                                      <w:rFonts w:hint="eastAsia"/>
-                                      <w:color w:val="000000" w:themeColor="text1"/>
-                                      <w:sz w:val="96"/>
-                                    </w:rPr>
-                                    <w:t>圖片</w:t>
-                                  </w:r>
-                                </w:p>
-                              </w:txbxContent>
-                            </wps:txbx>
-                            <wps:bodyPr rot="0" spcFirstLastPara="0" vertOverflow="overflow" horzOverflow="overflow" vert="horz" wrap="square" lIns="91440" tIns="45720" rIns="91440" bIns="45720" numCol="1" spcCol="0" rtlCol="0" fromWordArt="0" anchor="ctr" anchorCtr="0" forceAA="0" compatLnSpc="1">
-                              <a:prstTxWarp prst="textNoShape">
-                                <a:avLst/>
-                              </a:prstTxWarp>
-                              <a:noAutofit/>
-                            </wps:bodyPr>
-                          </wps:wsp>
-                        </a:graphicData>
-                      </a:graphic>
-                    </wp:inline>
-                  </w:drawing>
-                </mc:Choice>
-                <mc:Fallback>
-                  <w:pict>
-                    <v:rect w14:anchorId="11ED5CBD" id="矩形 4" o:spid="_x0000_s1028" style="width:131.25pt;height:74.85pt;visibility:visible;mso-wrap-style:square;mso-left-percent:-10001;mso-top-percent:-10001;mso-position-horizontal:absolute;mso-position-horizontal-relative:char;mso-position-vertical:absolute;mso-position-vertical-relative:line;mso-left-percent:-10001;mso-top-percent:-10001;v-text-anchor:middle" o:gfxdata="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" fillcolor="white [3212]" strokecolor="black [3213]" strokeweight="1pt">
-                      <v:textbox>
-                        <w:txbxContent>
-                          <w:p>
-                            <w:pPr>
-                              <w:jc w:val="center"/>
-                              <w:rPr>
-                                <w:color w:val="000000" w:themeColor="text1"/>
-                                <w:sz w:val="96"/>
-                              </w:rPr>
-                            </w:pPr>
-                            <w:r>
-                              <w:rPr>
-                                <w:rFonts w:hint="eastAsia"/>
-                                <w:color w:val="000000" w:themeColor="text1"/>
-                                <w:sz w:val="96"/>
-                              </w:rPr>
-                              <w:t>圖片</w:t>
-                            </w:r>
-                          </w:p>
-                        </w:txbxContent>
-                      </v:textbox>
-                      <w10:anchorlock/>
-                    </v:rect>
-                  </w:pict>
-                </mc:Fallback>
-              </mc:AlternateContent>
+              <w:drawing>
+                <wp:inline distT="0" distB="0" distL="0" distR="0" wp14:anchorId="4687E4ED" wp14:editId="304BEDB0">
+                  <wp:extent cx="1050877" cy="852170"/>
+                  <wp:effectExtent l="0" t="0" r="0" b="5080"/>
+                  <wp:docPr id="9" name="圖片 9" descr="未提供說明。"/>
+                  <wp:cNvGraphicFramePr>
+                    <a:graphicFrameLocks xmlns:a="http://schemas.openxmlformats.org/drawingml/2006/main" noChangeAspect="1"/>
+                  </wp:cNvGraphicFramePr>
+                  <a:graphic xmlns:a="http://schemas.openxmlformats.org/drawingml/2006/main">
+                    <a:graphicData uri="http://schemas.openxmlformats.org/drawingml/2006/picture">
+                      <pic:pic xmlns:pic="http://schemas.openxmlformats.org/drawingml/2006/picture">
+                        <pic:nvPicPr>
+                          <pic:cNvPr id="0" name="Picture 14" descr="未提供說明。"/>
+                          <pic:cNvPicPr>
+                            <a:picLocks noChangeAspect="1" noChangeArrowheads="1"/>
+                          </pic:cNvPicPr>
+                        </pic:nvPicPr>
+                        <pic:blipFill rotWithShape="1">
+                          <a:blip r:embed="rId9" cstate="print">
+                            <a:extLst>
+                              <a:ext uri="{28A0092B-C50C-407E-A947-70E740481C1C}">
+                                <a14:useLocalDpi xmlns:a14="http://schemas.microsoft.com/office/drawing/2010/main" val="0"/>
+                              </a:ext>
+                            </a:extLst>
+                          </a:blip>
+                          <a:srcRect t="31024" r="22136" b="20605"/>
+                          <a:stretch/>
+                        </pic:blipFill>
+                        <pic:spPr bwMode="auto">
+                          <a:xfrm>
+                            <a:off x="0" y="0"/>
+                            <a:ext cx="1063024" cy="862020"/>
+                          </a:xfrm>
+                          <a:prstGeom prst="rect">
+                            <a:avLst/>
+                          </a:prstGeom>
+                          <a:noFill/>
+                          <a:ln>
+                            <a:noFill/>
+                          </a:ln>
+                          <a:extLst>
+                            <a:ext uri="{53640926-AAD7-44D8-BBD7-CCE9431645EC}">
+                              <a14:shadowObscured xmlns:a14="http://schemas.microsoft.com/office/drawing/2010/main"/>
+                            </a:ext>
+                          </a:extLst>
+                        </pic:spPr>
+                      </pic:pic>
+                    </a:graphicData>
+                  </a:graphic>
+                </wp:inline>
+              </w:drawing>
             </w:r>
           </w:p>
         </w:tc>
@@ -6063,7 +5890,7 @@
                 </mc:Choice>
                 <mc:Fallback>
                   <w:pict>
-                    <v:rect w14:anchorId="031286CE" id="矩形 5" o:spid="_x0000_s1029" style="width:131.25pt;height:74.85pt;visibility:visible;mso-wrap-style:square;mso-left-percent:-10001;mso-top-percent:-10001;mso-position-horizontal:absolute;mso-position-horizontal-relative:char;mso-position-vertical:absolute;mso-position-vertical-relative:line;mso-left-percent:-10001;mso-top-percent:-10001;v-text-anchor:middle" o:gfxdata="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" fillcolor="white [3212]" strokecolor="black [3213]" strokeweight="1pt">
+                    <v:rect w14:anchorId="031286CE" id="矩形 5" o:spid="_x0000_s1026" style="width:131.25pt;height:74.85pt;visibility:visible;mso-wrap-style:square;mso-left-percent:-10001;mso-top-percent:-10001;mso-position-horizontal:absolute;mso-position-horizontal-relative:char;mso-position-vertical:absolute;mso-position-vertical-relative:line;mso-left-percent:-10001;mso-top-percent:-10001;v-text-anchor:middle" o:gfxdata="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" fillcolor="white [3212]" strokecolor="black [3213]" strokeweight="1pt">
                       <v:textbox>
                         <w:txbxContent>
                           <w:p>
@@ -6182,7 +6009,7 @@
                 </mc:Choice>
                 <mc:Fallback>
                   <w:pict>
-                    <v:rect w14:anchorId="03CCBAD3" id="矩形 6" o:spid="_x0000_s1030" style="width:131.25pt;height:74.85pt;visibility:visible;mso-wrap-style:square;mso-left-percent:-10001;mso-top-percent:-10001;mso-position-horizontal:absolute;mso-position-horizontal-relative:char;mso-position-vertical:absolute;mso-position-vertical-relative:line;mso-left-percent:-10001;mso-top-percent:-10001;v-text-anchor:middle" o:gfxdata="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" fillcolor="white [3212]" strokecolor="black [3213]" strokeweight="1pt">
+                    <v:rect w14:anchorId="03CCBAD3" id="矩形 6" o:spid="_x0000_s1027" style="width:131.25pt;height:74.85pt;visibility:visible;mso-wrap-style:square;mso-left-percent:-10001;mso-top-percent:-10001;mso-position-horizontal:absolute;mso-position-horizontal-relative:char;mso-position-vertical:absolute;mso-position-vertical-relative:line;mso-left-percent:-10001;mso-top-percent:-10001;v-text-anchor:middle" o:gfxdata="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" fillcolor="white [3212]" strokecolor="black [3213]" strokeweight="1pt">
                       <v:textbox>
                         <w:txbxContent>
                           <w:p>
@@ -6301,7 +6128,7 @@
                 </mc:Choice>
                 <mc:Fallback>
                   <w:pict>
-                    <v:rect w14:anchorId="75AC948E" id="矩形 7" o:spid="_x0000_s1031" style="width:131.25pt;height:74.85pt;visibility:visible;mso-wrap-style:square;mso-left-percent:-10001;mso-top-percent:-10001;mso-position-horizontal:absolute;mso-position-horizontal-relative:char;mso-position-vertical:absolute;mso-position-vertical-relative:line;mso-left-percent:-10001;mso-top-percent:-10001;v-text-anchor:middle" o:gfxdata="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" fillcolor="white [3212]" strokecolor="black [3213]" strokeweight="1pt">
+                    <v:rect w14:anchorId="75AC948E" id="矩形 7" o:spid="_x0000_s1028" style="width:131.25pt;height:74.85pt;visibility:visible;mso-wrap-style:square;mso-left-percent:-10001;mso-top-percent:-10001;mso-position-horizontal:absolute;mso-position-horizontal-relative:char;mso-position-vertical:absolute;mso-position-vertical-relative:line;mso-left-percent:-10001;mso-top-percent:-10001;v-text-anchor:middle" o:gfxdata="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" fillcolor="white [3212]" strokecolor="black [3213]" strokeweight="1pt">
                       <v:textbox>
                         <w:txbxContent>
                           <w:p>
@@ -7166,6 +6993,32 @@
 
 <file path=word/numbering.xml><?xml version="1.0" encoding="utf-8"?>
 <w:numbering xmlns:wpc="http://schemas.microsoft.com/office/word/2010/wordprocessingCanvas" xmlns:cx="http://schemas.microsoft.com/office/drawing/2014/chartex" xmlns:cx1="http://schemas.microsoft.com/office/drawing/2015/9/8/chartex" xmlns:cx2="http://schemas.microsoft.com/office/drawing/2015/10/21/chartex" xmlns:cx3="http://schemas.microsoft.com/office/drawing/2016/5/9/chartex" xmlns:cx4="http://schemas.microsoft.com/office/drawing/2016/5/10/chartex" xmlns:cx5="http://schemas.microsoft.com/office/drawing/2016/5/11/chartex" xmlns:cx6="http://schemas.microsoft.com/office/drawing/2016/5/12/chartex" xmlns:cx7="http://schemas.microsoft.com/office/drawing/2016/5/13/chartex" xmlns:cx8="http://schemas.microsoft.com/office/drawing/2016/5/14/chartex" xmlns:mc="http://schemas.openxmlformats.org/markup-compatibility/2006" xmlns:aink="http://schemas.microsoft.com/office/drawing/2016/ink" xmlns:am3d="http://schemas.microsoft.com/office/drawing/2017/model3d" xmlns:o="urn:schemas-microsoft-com:office:office" xmlns:oel="http://schemas.microsoft.com/office/2019/extlst" xmlns:r="http://schemas.openxmlformats.org/officeDocument/2006/relationships" xmlns:m="http://schemas.openxmlformats.org/officeDocument/2006/math" xmlns:v="urn:schemas-microsoft-com:vml" xmlns:wp14="http://schemas.microsoft.com/office/word/2010/wordprocessingDrawing" xmlns:wp="http://schemas.openxmlformats.org/drawingml/2006/wordprocessingDrawing" xmlns:w10="urn:schemas-microsoft-com:office:word" xmlns:w="http://schemas.openxmlformats.org/wordprocessingml/2006/main" xmlns:w14="http://schemas.microsoft.com/office/word/2010/wordml" xmlns:w15="http://schemas.microsoft.com/office/word/2012/wordml" xmlns:w16cex="http://schemas.microsoft.com/office/word/2018/wordml/cex" xmlns:w16cid="http://schemas.microsoft.com/office/word/2016/wordml/cid" xmlns:w16="http://schemas.microsoft.com/office/word/2018/wordml" xmlns:w16sdtdh="http://schemas.microsoft.com/office/word/2020/wordml/sdtdatahash" xmlns:w16se="http://schemas.microsoft.com/office/word/2015/wordml/symex" xmlns:wpg="http://schemas.microsoft.com/office/word/2010/wordprocessingGroup" xmlns:wpi="http://schemas.microsoft.com/office/word/2010/wordprocessingInk" xmlns:wne="http://schemas.microsoft.com/office/word/2006/wordml" xmlns:wps="http://schemas.microsoft.com/office/word/2010/wordprocessingShape" mc:Ignorable="w14 w15 w16se w16cid w16 w16cex w16sdtdh wp14">
+  <w:numPicBullet w:numPicBulletId="0">
+    <w:pict>
+      <v:shapetype id="_x0000_t75" coordsize="21600,21600" o:spt="75" o:preferrelative="t" path="m@4@5l@4@11@9@11@9@5xe" filled="f" stroked="f">
+        <v:stroke joinstyle="miter"/>
+        <v:formulas>
+          <v:f eqn="if lineDrawn pixelLineWidth 0"/>
+          <v:f eqn="sum @0 1 0"/>
+          <v:f eqn="sum 0 0 @1"/>
+          <v:f eqn="prod @2 1 2"/>
+          <v:f eqn="prod @3 21600 pixelWidth"/>
+          <v:f eqn="prod @3 21600 pixelHeight"/>
+          <v:f eqn="sum @0 0 1"/>
+          <v:f eqn="prod @6 1 2"/>
+          <v:f eqn="prod @7 21600 pixelWidth"/>
+          <v:f eqn="sum @8 21600 0"/>
+          <v:f eqn="prod @7 21600 pixelHeight"/>
+          <v:f eqn="sum @10 21600 0"/>
+        </v:formulas>
+        <v:path o:extrusionok="f" gradientshapeok="t" o:connecttype="rect"/>
+        <o:lock v:ext="edit" aspectratio="t"/>
+      </v:shapetype>
+      <v:shape id="_x0000_i1073" type="#_x0000_t75" alt="未提供說明。" style="width:831.2pt;height:1107.95pt;visibility:visible;mso-wrap-style:square" o:bullet="t">
+        <v:imagedata r:id="rId1" o:title="未提供說明。" croptop="12173f" cropbottom="21652f"/>
+      </v:shape>
+    </w:pict>
+  </w:numPicBullet>
   <w:abstractNum w:abstractNumId="0" w15:restartNumberingAfterBreak="0">
     <w:nsid w:val="FFFFFF89"/>
     <w:multiLevelType w:val="singleLevel"/>

</xml_diff>